<commit_message>
Added the 3rd bullet
Explanation about the software tools that are available to support teams
working with  GitHub?
</commit_message>
<xml_diff>
--- a/Task1.docx
+++ b/Task1.docx
@@ -44,21 +44,7 @@
         <w:rPr>
           <w:lang w:val="en-US"/>
         </w:rPr>
-        <w:t xml:space="preserve">ences between </w:t>
-      </w:r>
-      <w:proofErr w:type="spellStart"/>
-      <w:r>
-        <w:rPr>
-          <w:lang w:val="en-US"/>
-        </w:rPr>
-        <w:t>Git</w:t>
-      </w:r>
-      <w:proofErr w:type="spellEnd"/>
-      <w:r>
-        <w:rPr>
-          <w:lang w:val="en-US"/>
-        </w:rPr>
-        <w:t xml:space="preserve"> and other version control systems.</w:t>
+        <w:t>ences between Git and other version control systems.</w:t>
       </w:r>
     </w:p>
     <w:p>
@@ -94,77 +80,7 @@
         <w:rPr>
           <w:lang w:val="en-US"/>
         </w:rPr>
-        <w:t xml:space="preserve">The major difference between </w:t>
-      </w:r>
-      <w:proofErr w:type="spellStart"/>
-      <w:r>
-        <w:rPr>
-          <w:lang w:val="en-US"/>
-        </w:rPr>
-        <w:t>Git</w:t>
-      </w:r>
-      <w:proofErr w:type="spellEnd"/>
-      <w:r>
-        <w:rPr>
-          <w:lang w:val="en-US"/>
-        </w:rPr>
-        <w:t xml:space="preserve"> and any other VCS is the way </w:t>
-      </w:r>
-      <w:proofErr w:type="spellStart"/>
-      <w:r>
-        <w:rPr>
-          <w:lang w:val="en-US"/>
-        </w:rPr>
-        <w:t>Git</w:t>
-      </w:r>
-      <w:proofErr w:type="spellEnd"/>
-      <w:r>
-        <w:rPr>
-          <w:lang w:val="en-US"/>
-        </w:rPr>
-        <w:t xml:space="preserve"> thinks about its data. Conceptually, most other systems store information as a list of file-based changes. These think of the information they keep as a set of files and the changes made to each file over time. </w:t>
-      </w:r>
-      <w:proofErr w:type="spellStart"/>
-      <w:r>
-        <w:rPr>
-          <w:lang w:val="en-US"/>
-        </w:rPr>
-        <w:t>Git</w:t>
-      </w:r>
-      <w:proofErr w:type="spellEnd"/>
-      <w:r>
-        <w:rPr>
-          <w:lang w:val="en-US"/>
-        </w:rPr>
-        <w:t xml:space="preserve"> doesn’t think of or store its data this way. Instead, </w:t>
-      </w:r>
-      <w:proofErr w:type="spellStart"/>
-      <w:r>
-        <w:rPr>
-          <w:lang w:val="en-US"/>
-        </w:rPr>
-        <w:t>Git</w:t>
-      </w:r>
-      <w:proofErr w:type="spellEnd"/>
-      <w:r>
-        <w:rPr>
-          <w:lang w:val="en-US"/>
-        </w:rPr>
-        <w:t xml:space="preserve"> thinks of its data more like a set of snapshots of a mini </w:t>
-      </w:r>
-      <w:proofErr w:type="spellStart"/>
-      <w:r>
-        <w:rPr>
-          <w:lang w:val="en-US"/>
-        </w:rPr>
-        <w:t>filesystem</w:t>
-      </w:r>
-      <w:proofErr w:type="spellEnd"/>
-      <w:r>
-        <w:rPr>
-          <w:lang w:val="en-US"/>
-        </w:rPr>
-        <w:t>. Every time commit</w:t>
+        <w:t>The major difference between Git and any other VCS is the way Git thinks about its data. Conceptually, most other systems store information as a list of file-based changes. These think of the information they keep as a set of files and the changes made to each file over time. Git doesn’t think of or store its data this way. Instead, Git thinks of its data more like a set of snapshots of a mini filesystem. Every time commit</w:t>
       </w:r>
       <w:r>
         <w:rPr>
@@ -188,21 +104,7 @@
         <w:rPr>
           <w:lang w:val="en-US"/>
         </w:rPr>
-        <w:t xml:space="preserve"> in </w:t>
-      </w:r>
-      <w:proofErr w:type="spellStart"/>
-      <w:r>
-        <w:rPr>
-          <w:lang w:val="en-US"/>
-        </w:rPr>
-        <w:t>Git</w:t>
-      </w:r>
-      <w:proofErr w:type="spellEnd"/>
-      <w:r>
-        <w:rPr>
-          <w:lang w:val="en-US"/>
-        </w:rPr>
-        <w:t xml:space="preserve">, it basically takes a picture of what all </w:t>
+        <w:t xml:space="preserve"> in Git, it basically takes a picture of what all </w:t>
       </w:r>
       <w:r>
         <w:rPr>
@@ -214,21 +116,7 @@
         <w:rPr>
           <w:lang w:val="en-US"/>
         </w:rPr>
-        <w:t xml:space="preserve">files look like at that moment and stores a reference to that snapshot. To be efficient, if files have not changed, </w:t>
-      </w:r>
-      <w:proofErr w:type="spellStart"/>
-      <w:r>
-        <w:rPr>
-          <w:lang w:val="en-US"/>
-        </w:rPr>
-        <w:t>Git</w:t>
-      </w:r>
-      <w:proofErr w:type="spellEnd"/>
-      <w:r>
-        <w:rPr>
-          <w:lang w:val="en-US"/>
-        </w:rPr>
-        <w:t xml:space="preserve"> doesn’t store the file again—just a link to the previous identical file it has already stored.</w:t>
+        <w:t>files look like at that moment and stores a reference to that snapshot. To be efficient, if files have not changed, Git doesn’t store the file again—just a link to the previous identical file it has already stored.</w:t>
       </w:r>
     </w:p>
     <w:p>
@@ -277,33 +165,7 @@
           <w:szCs w:val="22"/>
           <w:lang w:val="en-US"/>
         </w:rPr>
-        <w:t xml:space="preserve">Most operations in </w:t>
-      </w:r>
-      <w:proofErr w:type="spellStart"/>
-      <w:r>
-        <w:rPr>
-          <w:rFonts w:asciiTheme="minorHAnsi" w:eastAsiaTheme="minorHAnsi" w:hAnsiTheme="minorHAnsi" w:cstheme="minorBidi"/>
-          <w:b w:val="0"/>
-          <w:bCs w:val="0"/>
-          <w:color w:val="auto"/>
-          <w:sz w:val="22"/>
-          <w:szCs w:val="22"/>
-          <w:lang w:val="en-US"/>
-        </w:rPr>
-        <w:t>Git</w:t>
-      </w:r>
-      <w:proofErr w:type="spellEnd"/>
-      <w:r>
-        <w:rPr>
-          <w:rFonts w:asciiTheme="minorHAnsi" w:eastAsiaTheme="minorHAnsi" w:hAnsiTheme="minorHAnsi" w:cstheme="minorBidi"/>
-          <w:b w:val="0"/>
-          <w:bCs w:val="0"/>
-          <w:color w:val="auto"/>
-          <w:sz w:val="22"/>
-          <w:szCs w:val="22"/>
-          <w:lang w:val="en-US"/>
-        </w:rPr>
-        <w:t xml:space="preserve"> only need local files and resources to operate — generally no information is needed from another computer on </w:t>
+        <w:t xml:space="preserve">Most operations in Git only need local files and resources to operate — generally no information is needed from another computer on </w:t>
       </w:r>
       <w:r>
         <w:rPr>
@@ -399,33 +261,7 @@
           <w:szCs w:val="22"/>
           <w:lang w:val="en-US"/>
         </w:rPr>
-        <w:t xml:space="preserve"> the changes introduced between the current version of a file and the file a month ago, </w:t>
-      </w:r>
-      <w:proofErr w:type="spellStart"/>
-      <w:r>
-        <w:rPr>
-          <w:rFonts w:asciiTheme="minorHAnsi" w:eastAsiaTheme="minorHAnsi" w:hAnsiTheme="minorHAnsi" w:cstheme="minorBidi"/>
-          <w:b w:val="0"/>
-          <w:bCs w:val="0"/>
-          <w:color w:val="auto"/>
-          <w:sz w:val="22"/>
-          <w:szCs w:val="22"/>
-          <w:lang w:val="en-US"/>
-        </w:rPr>
-        <w:t>Git</w:t>
-      </w:r>
-      <w:proofErr w:type="spellEnd"/>
-      <w:r>
-        <w:rPr>
-          <w:rFonts w:asciiTheme="minorHAnsi" w:eastAsiaTheme="minorHAnsi" w:hAnsiTheme="minorHAnsi" w:cstheme="minorBidi"/>
-          <w:b w:val="0"/>
-          <w:bCs w:val="0"/>
-          <w:color w:val="auto"/>
-          <w:sz w:val="22"/>
-          <w:szCs w:val="22"/>
-          <w:lang w:val="en-US"/>
-        </w:rPr>
-        <w:t xml:space="preserve"> can look up the file a month ago and do a local difference calculation, instead of having to either ask a remote server to do it or pull an older version of the file from the remote server to do it locally.</w:t>
+        <w:t xml:space="preserve"> the changes introduced between the current version of a file and the file a month ago, Git can look up the file a month ago and do a local difference calculation, instead of having to either ask a remote server to do it or pull an older version of the file from the remote server to do it locally.</w:t>
       </w:r>
       <w:r>
         <w:rPr>
@@ -765,19 +601,11 @@
           <w:lang w:val="en-US"/>
         </w:rPr>
       </w:pPr>
-      <w:proofErr w:type="spellStart"/>
-      <w:r>
-        <w:rPr>
-          <w:lang w:val="en-US"/>
-        </w:rPr>
-        <w:t>Git</w:t>
-      </w:r>
-      <w:proofErr w:type="spellEnd"/>
-      <w:r>
-        <w:rPr>
-          <w:lang w:val="en-US"/>
-        </w:rPr>
-        <w:t xml:space="preserve"> has Integrity</w:t>
+      <w:r>
+        <w:rPr>
+          <w:lang w:val="en-US"/>
+        </w:rPr>
+        <w:t>Git has Integrity</w:t>
       </w:r>
     </w:p>
     <w:p>
@@ -792,49 +620,7 @@
         <w:rPr>
           <w:lang w:val="en-US"/>
         </w:rPr>
-        <w:t xml:space="preserve">Everything in </w:t>
-      </w:r>
-      <w:proofErr w:type="spellStart"/>
-      <w:r>
-        <w:rPr>
-          <w:lang w:val="en-US"/>
-        </w:rPr>
-        <w:t>Git</w:t>
-      </w:r>
-      <w:proofErr w:type="spellEnd"/>
-      <w:r>
-        <w:rPr>
-          <w:lang w:val="en-US"/>
-        </w:rPr>
-        <w:t xml:space="preserve"> is check-summed before it is stored and is then referred to by that checksum. This means it’s impossible to change the contents of any file or directory without </w:t>
-      </w:r>
-      <w:proofErr w:type="spellStart"/>
-      <w:r>
-        <w:rPr>
-          <w:lang w:val="en-US"/>
-        </w:rPr>
-        <w:t>Git</w:t>
-      </w:r>
-      <w:proofErr w:type="spellEnd"/>
-      <w:r>
-        <w:rPr>
-          <w:lang w:val="en-US"/>
-        </w:rPr>
-        <w:t xml:space="preserve"> knowing about it. This functionality is built into </w:t>
-      </w:r>
-      <w:proofErr w:type="spellStart"/>
-      <w:r>
-        <w:rPr>
-          <w:lang w:val="en-US"/>
-        </w:rPr>
-        <w:t>Git</w:t>
-      </w:r>
-      <w:proofErr w:type="spellEnd"/>
-      <w:r>
-        <w:rPr>
-          <w:lang w:val="en-US"/>
-        </w:rPr>
-        <w:t xml:space="preserve"> at the lowest levels and is integral to its philosophy. </w:t>
+        <w:t xml:space="preserve">Everything in Git is check-summed before it is stored and is then referred to by that checksum. This means it’s impossible to change the contents of any file or directory without Git knowing about it. This functionality is built into Git at the lowest levels and is integral to its philosophy. </w:t>
       </w:r>
       <w:r>
         <w:rPr>
@@ -858,21 +644,7 @@
         <w:rPr>
           <w:lang w:val="en-US"/>
         </w:rPr>
-        <w:t xml:space="preserve"> in transit or get file corruption without </w:t>
-      </w:r>
-      <w:proofErr w:type="spellStart"/>
-      <w:r>
-        <w:rPr>
-          <w:lang w:val="en-US"/>
-        </w:rPr>
-        <w:t>Git</w:t>
-      </w:r>
-      <w:proofErr w:type="spellEnd"/>
-      <w:r>
-        <w:rPr>
-          <w:lang w:val="en-US"/>
-        </w:rPr>
-        <w:t xml:space="preserve"> being able to detect it.</w:t>
+        <w:t xml:space="preserve"> in transit or get file corruption without Git being able to detect it.</w:t>
       </w:r>
     </w:p>
     <w:p>
@@ -888,19 +660,11 @@
           <w:lang w:val="en-US"/>
         </w:rPr>
       </w:pPr>
-      <w:proofErr w:type="spellStart"/>
-      <w:r>
-        <w:rPr>
-          <w:lang w:val="en-US"/>
-        </w:rPr>
-        <w:t>Git</w:t>
-      </w:r>
-      <w:proofErr w:type="spellEnd"/>
-      <w:r>
-        <w:rPr>
-          <w:lang w:val="en-US"/>
-        </w:rPr>
-        <w:t xml:space="preserve"> Generally Only Adds Data</w:t>
+      <w:r>
+        <w:rPr>
+          <w:lang w:val="en-US"/>
+        </w:rPr>
+        <w:t>Git Generally Only Adds Data</w:t>
       </w:r>
     </w:p>
     <w:p>
@@ -927,21 +691,7 @@
         <w:rPr>
           <w:lang w:val="en-US"/>
         </w:rPr>
-        <w:t xml:space="preserve"> actions in </w:t>
-      </w:r>
-      <w:proofErr w:type="spellStart"/>
-      <w:r>
-        <w:rPr>
-          <w:lang w:val="en-US"/>
-        </w:rPr>
-        <w:t>Git</w:t>
-      </w:r>
-      <w:proofErr w:type="spellEnd"/>
-      <w:r>
-        <w:rPr>
-          <w:lang w:val="en-US"/>
-        </w:rPr>
-        <w:t xml:space="preserve">, </w:t>
+        <w:t xml:space="preserve"> actions in Git, </w:t>
       </w:r>
       <w:r>
         <w:rPr>
@@ -965,21 +715,7 @@
         <w:rPr>
           <w:lang w:val="en-US"/>
         </w:rPr>
-        <w:t xml:space="preserve"> data to the </w:t>
-      </w:r>
-      <w:proofErr w:type="spellStart"/>
-      <w:r>
-        <w:rPr>
-          <w:lang w:val="en-US"/>
-        </w:rPr>
-        <w:t>Git</w:t>
-      </w:r>
-      <w:proofErr w:type="spellEnd"/>
-      <w:r>
-        <w:rPr>
-          <w:lang w:val="en-US"/>
-        </w:rPr>
-        <w:t xml:space="preserve"> database. It is very difficult to get the system to do anything that is not undoable or to make it erase data in any way. As in any VCS, </w:t>
+        <w:t xml:space="preserve"> data to the Git database. It is very difficult to get the system to do anything that is not undoable or to make it erase data in any way. As in any VCS, </w:t>
       </w:r>
       <w:r>
         <w:rPr>
@@ -1033,21 +769,7 @@
         <w:rPr>
           <w:lang w:val="en-US"/>
         </w:rPr>
-        <w:t xml:space="preserve">into </w:t>
-      </w:r>
-      <w:proofErr w:type="spellStart"/>
-      <w:r>
-        <w:rPr>
-          <w:lang w:val="en-US"/>
-        </w:rPr>
-        <w:t>Git</w:t>
-      </w:r>
-      <w:proofErr w:type="spellEnd"/>
-      <w:r>
-        <w:rPr>
-          <w:lang w:val="en-US"/>
-        </w:rPr>
-        <w:t xml:space="preserve">, it is very difficult to lose, especially if </w:t>
+        <w:t xml:space="preserve">into Git, it is very difficult to lose, especially if </w:t>
       </w:r>
       <w:r>
         <w:rPr>
@@ -1111,35 +833,7 @@
           <w:lang w:val="en-US"/>
         </w:rPr>
         <w:lastRenderedPageBreak/>
-        <w:t xml:space="preserve">What software tools are available to support teams working with </w:t>
-      </w:r>
-      <w:proofErr w:type="spellStart"/>
-      <w:r>
-        <w:rPr>
-          <w:lang w:val="en-US"/>
-        </w:rPr>
-        <w:t>git</w:t>
-      </w:r>
-      <w:proofErr w:type="spellEnd"/>
-      <w:r>
-        <w:rPr>
-          <w:lang w:val="en-US"/>
-        </w:rPr>
-        <w:t xml:space="preserve"> and </w:t>
-      </w:r>
-      <w:proofErr w:type="spellStart"/>
-      <w:r>
-        <w:rPr>
-          <w:lang w:val="en-US"/>
-        </w:rPr>
-        <w:t>GitHub</w:t>
-      </w:r>
-      <w:proofErr w:type="spellEnd"/>
-      <w:r>
-        <w:rPr>
-          <w:lang w:val="en-US"/>
-        </w:rPr>
-        <w:t>?</w:t>
+        <w:t>What software tools are available to support teams working with git and GitHub?</w:t>
       </w:r>
     </w:p>
     <w:p>
@@ -1155,14 +849,12 @@
           <w:lang w:val="en-GB"/>
         </w:rPr>
       </w:pPr>
-      <w:proofErr w:type="spellStart"/>
       <w:r>
         <w:rPr>
           <w:lang w:val="en-GB"/>
         </w:rPr>
         <w:t>GitHub</w:t>
       </w:r>
-      <w:proofErr w:type="spellEnd"/>
     </w:p>
     <w:p>
       <w:pPr>
@@ -1278,25 +970,7 @@
           <w:b w:val="0"/>
           <w:lang w:val="en-US"/>
         </w:rPr>
-        <w:t xml:space="preserve">either directly to </w:t>
-      </w:r>
-      <w:proofErr w:type="spellStart"/>
-      <w:r>
-        <w:rPr>
-          <w:rStyle w:val="Strong"/>
-          <w:b w:val="0"/>
-          <w:lang w:val="en-US"/>
-        </w:rPr>
-        <w:t>Github</w:t>
-      </w:r>
-      <w:proofErr w:type="spellEnd"/>
-      <w:r>
-        <w:rPr>
-          <w:rStyle w:val="Strong"/>
-          <w:b w:val="0"/>
-          <w:lang w:val="en-US"/>
-        </w:rPr>
-        <w:t xml:space="preserve"> or in the case that conflicts do exist on </w:t>
+        <w:t xml:space="preserve">either directly to Github or in the case that conflicts do exist on </w:t>
       </w:r>
       <w:r>
         <w:rPr>
@@ -1352,51 +1026,33 @@
         <w:t xml:space="preserve">There are two tools that give insight into a repository – Graphs and Network. </w:t>
       </w:r>
       <w:hyperlink r:id="rId5" w:history="1">
-        <w:proofErr w:type="spellStart"/>
         <w:r>
           <w:rPr>
             <w:rStyle w:val="Hyperlink"/>
             <w:lang w:val="en-US"/>
           </w:rPr>
-          <w:t>Github</w:t>
+          <w:t>Github Graphs</w:t>
         </w:r>
-        <w:proofErr w:type="spellEnd"/>
+      </w:hyperlink>
+      <w:r>
+        <w:rPr>
+          <w:lang w:val="en-US"/>
+        </w:rPr>
+        <w:t xml:space="preserve"> provides an insight into the collaborators and commits behind each code repository, while </w:t>
+      </w:r>
+      <w:hyperlink r:id="rId6" w:history="1">
         <w:r>
           <w:rPr>
             <w:rStyle w:val="Hyperlink"/>
             <w:lang w:val="en-US"/>
           </w:rPr>
-          <w:t xml:space="preserve"> Graphs</w:t>
+          <w:t>Github Network</w:t>
         </w:r>
       </w:hyperlink>
       <w:r>
         <w:rPr>
           <w:lang w:val="en-US"/>
         </w:rPr>
-        <w:t xml:space="preserve"> provides an insight into the collaborators and commits behind each code repository, while </w:t>
-      </w:r>
-      <w:hyperlink r:id="rId6" w:history="1">
-        <w:proofErr w:type="spellStart"/>
-        <w:r>
-          <w:rPr>
-            <w:rStyle w:val="Hyperlink"/>
-            <w:lang w:val="en-US"/>
-          </w:rPr>
-          <w:t>Github</w:t>
-        </w:r>
-        <w:proofErr w:type="spellEnd"/>
-        <w:r>
-          <w:rPr>
-            <w:rStyle w:val="Hyperlink"/>
-            <w:lang w:val="en-US"/>
-          </w:rPr>
-          <w:t xml:space="preserve"> Network</w:t>
-        </w:r>
-      </w:hyperlink>
-      <w:r>
-        <w:rPr>
-          <w:lang w:val="en-US"/>
-        </w:rPr>
         <w:t xml:space="preserve"> provides visualization on each contributors and their commits across all forked repositories. These analytics and graphs become very powerful, especially when working in teams.</w:t>
       </w:r>
       <w:r>
@@ -1418,35 +1074,7 @@
         <w:rPr>
           <w:lang w:val="en-US"/>
         </w:rPr>
-        <w:t xml:space="preserve">While </w:t>
-      </w:r>
-      <w:proofErr w:type="spellStart"/>
-      <w:r>
-        <w:rPr>
-          <w:lang w:val="en-US"/>
-        </w:rPr>
-        <w:t>Github</w:t>
-      </w:r>
-      <w:proofErr w:type="spellEnd"/>
-      <w:r>
-        <w:rPr>
-          <w:lang w:val="en-US"/>
-        </w:rPr>
-        <w:t xml:space="preserve"> Issues have project management capabilities with Issues and Milestones, some teams might prefer another tool because of other features or existing workflow. </w:t>
-      </w:r>
-      <w:proofErr w:type="spellStart"/>
-      <w:r>
-        <w:rPr>
-          <w:lang w:val="en-US"/>
-        </w:rPr>
-        <w:t>Github</w:t>
-      </w:r>
-      <w:proofErr w:type="spellEnd"/>
-      <w:r>
-        <w:rPr>
-          <w:lang w:val="en-US"/>
-        </w:rPr>
-        <w:t xml:space="preserve"> </w:t>
+        <w:t xml:space="preserve">While Github Issues have project management capabilities with Issues and Milestones, some teams might prefer another tool because of other features or existing workflow. Github </w:t>
       </w:r>
       <w:r>
         <w:rPr>
@@ -1461,7 +1089,6 @@
         <w:t xml:space="preserve">with two other popular project management tools – </w:t>
       </w:r>
       <w:hyperlink r:id="rId7" w:history="1">
-        <w:proofErr w:type="spellStart"/>
         <w:r>
           <w:rPr>
             <w:rStyle w:val="Hyperlink"/>
@@ -1469,7 +1096,6 @@
           </w:rPr>
           <w:t>Trello</w:t>
         </w:r>
-        <w:proofErr w:type="spellEnd"/>
       </w:hyperlink>
       <w:r>
         <w:rPr>
@@ -1490,21 +1116,7 @@
         <w:rPr>
           <w:lang w:val="en-US"/>
         </w:rPr>
-        <w:t xml:space="preserve">. With </w:t>
-      </w:r>
-      <w:proofErr w:type="spellStart"/>
-      <w:r>
-        <w:rPr>
-          <w:lang w:val="en-US"/>
-        </w:rPr>
-        <w:t>Github</w:t>
-      </w:r>
-      <w:proofErr w:type="spellEnd"/>
-      <w:r>
-        <w:rPr>
-          <w:lang w:val="en-US"/>
-        </w:rPr>
-        <w:t xml:space="preserve"> service hooks, updating task can </w:t>
+        <w:t xml:space="preserve">. With Github service hooks, updating task can </w:t>
       </w:r>
       <w:r>
         <w:rPr>
@@ -1593,39 +1205,17 @@
           <w:lang w:val="en-US"/>
         </w:rPr>
       </w:pPr>
-      <w:proofErr w:type="spellStart"/>
-      <w:r>
-        <w:rPr>
-          <w:lang w:val="en-US"/>
-        </w:rPr>
-        <w:t>Github</w:t>
-      </w:r>
-      <w:proofErr w:type="spellEnd"/>
-      <w:r>
-        <w:rPr>
-          <w:lang w:val="en-US"/>
-        </w:rPr>
-        <w:t xml:space="preserve"> offers the capability of </w:t>
-      </w:r>
-      <w:r>
-        <w:rPr>
-          <w:lang w:val="en-US"/>
-        </w:rPr>
-        <w:t xml:space="preserve">Code Review. With each commit, </w:t>
-      </w:r>
-      <w:proofErr w:type="spellStart"/>
-      <w:r>
-        <w:rPr>
-          <w:lang w:val="en-US"/>
-        </w:rPr>
-        <w:t>Github</w:t>
-      </w:r>
-      <w:proofErr w:type="spellEnd"/>
-      <w:r>
-        <w:rPr>
-          <w:lang w:val="en-US"/>
-        </w:rPr>
-        <w:t xml:space="preserve"> allows a clean interface for general comments or even specific comments on a line of code. The ability to raise comments or questions on every single line of code is very useful in doing line by line code reviews</w:t>
+      <w:r>
+        <w:rPr>
+          <w:lang w:val="en-US"/>
+        </w:rPr>
+        <w:t xml:space="preserve">Github offers </w:t>
+      </w:r>
+      <w:r>
+        <w:rPr>
+          <w:lang w:val="en-US"/>
+        </w:rPr>
+        <w:t>Code Review. With each commit, Github allows a clean interface for general comments or even specific comments on a line of code. The ability to raise comments or questions on every single line of code is very useful in doing line by line code reviews</w:t>
       </w:r>
       <w:r>
         <w:rPr>
@@ -1646,7 +1236,76 @@
         <w:rPr>
           <w:lang w:val="en-US"/>
         </w:rPr>
-        <w:t xml:space="preserve">Finally Documentation  </w:t>
+        <w:t>Finally official d</w:t>
+      </w:r>
+      <w:r>
+        <w:rPr>
+          <w:lang w:val="en-US"/>
+        </w:rPr>
+        <w:t xml:space="preserve">ocumentation </w:t>
+      </w:r>
+      <w:r>
+        <w:rPr>
+          <w:lang w:val="en-US"/>
+        </w:rPr>
+        <w:t xml:space="preserve">for the evolving project’s </w:t>
+      </w:r>
+      <w:r>
+        <w:rPr>
+          <w:lang w:val="en-US"/>
+        </w:rPr>
+        <w:t>source code</w:t>
+      </w:r>
+      <w:r>
+        <w:rPr>
+          <w:lang w:val="en-US"/>
+        </w:rPr>
+        <w:t xml:space="preserve"> can be done using </w:t>
+      </w:r>
+      <w:r>
+        <w:rPr>
+          <w:lang w:val="en-US"/>
+        </w:rPr>
+        <w:t>Github Wiki</w:t>
+      </w:r>
+      <w:r>
+        <w:rPr>
+          <w:lang w:val="en-US"/>
+        </w:rPr>
+        <w:t xml:space="preserve"> or in case of</w:t>
+      </w:r>
+      <w:r>
+        <w:rPr>
+          <w:lang w:val="en-US"/>
+        </w:rPr>
+        <w:t xml:space="preserve"> document</w:t>
+      </w:r>
+      <w:r>
+        <w:rPr>
+          <w:lang w:val="en-US"/>
+        </w:rPr>
+        <w:t>ing</w:t>
+      </w:r>
+      <w:r>
+        <w:rPr>
+          <w:lang w:val="en-US"/>
+        </w:rPr>
+        <w:t xml:space="preserve"> discussions among team members </w:t>
+      </w:r>
+      <w:hyperlink r:id="rId11" w:history="1">
+        <w:r>
+          <w:rPr>
+            <w:rStyle w:val="Hyperlink"/>
+            <w:lang w:val="en-US"/>
+          </w:rPr>
+          <w:t>Github Hubot</w:t>
+        </w:r>
+      </w:hyperlink>
+      <w:r>
+        <w:rPr>
+          <w:lang w:val="en-US"/>
+        </w:rPr>
+        <w:t xml:space="preserve"> can be used.</w:t>
       </w:r>
     </w:p>
     <w:sectPr>

</xml_diff>